<commit_message>
new file:   "\345\221\250\346\212\245word\346\226\207\346\241\243/~$+\347\254\254\344\270\200\346\254\241\345\221\250\346\212\245.docx" 	modified:   "\345\221\250\346\212\245word\346\226\207\346\241\243/\346\235\216\345\274\272+\347\254\254\344\270\200\346\254\241\345\221\250\346\212\245.docx"
</commit_message>
<xml_diff>
--- a/周报word文档/李强+第一次周报.docx
+++ b/周报word文档/李强+第一次周报.docx
@@ -1,6 +1,6 @@
 
 <file path=word/document.xml><?xml version="1.0" encoding="utf-8"?>
-<w:document xmlns:wpc="http://schemas.microsoft.com/office/word/2010/wordprocessingCanvas" xmlns:cx="http://schemas.microsoft.com/office/drawing/2014/chartex" xmlns:cx1="http://schemas.microsoft.com/office/drawing/2015/9/8/chartex" xmlns:cx2="http://schemas.microsoft.com/office/drawing/2015/10/21/chartex" xmlns:cx3="http://schemas.microsoft.com/office/drawing/2016/5/9/chartex" xmlns:cx4="http://schemas.microsoft.com/office/drawing/2016/5/10/chartex" xmlns:cx5="http://schemas.microsoft.com/office/drawing/2016/5/11/chartex" xmlns:cx6="http://schemas.microsoft.com/office/drawing/2016/5/12/chartex" xmlns:cx7="http://schemas.microsoft.com/office/drawing/2016/5/13/chartex" xmlns:cx8="http://schemas.microsoft.com/office/drawing/2016/5/14/chartex" xmlns:mc="http://schemas.openxmlformats.org/markup-compatibility/2006" xmlns:aink="http://schemas.microsoft.com/office/drawing/2016/ink" xmlns:am3d="http://schemas.microsoft.com/office/drawing/2017/model3d" xmlns:o="urn:schemas-microsoft-com:office:office" xmlns:oel="http://schemas.microsoft.com/office/2019/extlst" xmlns:r="http://schemas.openxmlformats.org/officeDocument/2006/relationships" xmlns:m="http://schemas.openxmlformats.org/officeDocument/2006/math" xmlns:v="urn:schemas-microsoft-com:vml" xmlns:wp14="http://schemas.microsoft.com/office/word/2010/wordprocessingDrawing" xmlns:wp="http://schemas.openxmlformats.org/drawingml/2006/wordprocessingDrawing" xmlns:w10="urn:schemas-microsoft-com:office:word" xmlns:w="http://schemas.openxmlformats.org/wordprocessingml/2006/main" xmlns:w14="http://schemas.microsoft.com/office/word/2010/wordml" xmlns:w15="http://schemas.microsoft.com/office/word/2012/wordml" xmlns:w16cex="http://schemas.microsoft.com/office/word/2018/wordml/cex" xmlns:w16cid="http://schemas.microsoft.com/office/word/2016/wordml/cid" xmlns:w16="http://schemas.microsoft.com/office/word/2018/wordml" xmlns:w16sdtdh="http://schemas.microsoft.com/office/word/2020/wordml/sdtdatahash" xmlns:w16se="http://schemas.microsoft.com/office/word/2015/wordml/symex" xmlns:wpg="http://schemas.microsoft.com/office/word/2010/wordprocessingGroup" xmlns:wpi="http://schemas.microsoft.com/office/word/2010/wordprocessingInk" xmlns:wne="http://schemas.microsoft.com/office/word/2006/wordml" xmlns:wps="http://schemas.microsoft.com/office/word/2010/wordprocessingShape" mc:Ignorable="w14 w15 w16se w16cid w16 w16cex w16sdtdh wp14">
+<w:document xmlns:wpc="http://schemas.microsoft.com/office/word/2010/wordprocessingCanvas" xmlns:cx="http://schemas.microsoft.com/office/drawing/2014/chartex" xmlns:cx1="http://schemas.microsoft.com/office/drawing/2015/9/8/chartex" xmlns:cx2="http://schemas.microsoft.com/office/drawing/2015/10/21/chartex" xmlns:cx3="http://schemas.microsoft.com/office/drawing/2016/5/9/chartex" xmlns:cx4="http://schemas.microsoft.com/office/drawing/2016/5/10/chartex" xmlns:cx5="http://schemas.microsoft.com/office/drawing/2016/5/11/chartex" xmlns:cx6="http://schemas.microsoft.com/office/drawing/2016/5/12/chartex" xmlns:cx7="http://schemas.microsoft.com/office/drawing/2016/5/13/chartex" xmlns:cx8="http://schemas.microsoft.com/office/drawing/2016/5/14/chartex" xmlns:mc="http://schemas.openxmlformats.org/markup-compatibility/2006" xmlns:aink="http://schemas.microsoft.com/office/drawing/2016/ink" xmlns:am3d="http://schemas.microsoft.com/office/drawing/2017/model3d" xmlns:o="urn:schemas-microsoft-com:office:office" xmlns:oel="http://schemas.microsoft.com/office/2019/extlst" xmlns:r="http://schemas.openxmlformats.org/officeDocument/2006/relationships" xmlns:m="http://schemas.openxmlformats.org/officeDocument/2006/math" xmlns:v="urn:schemas-microsoft-com:vml" xmlns:wp14="http://schemas.microsoft.com/office/word/2010/wordprocessingDrawing" xmlns:wp="http://schemas.openxmlformats.org/drawingml/2006/wordprocessingDrawing" xmlns:w10="urn:schemas-microsoft-com:office:word" xmlns:w="http://schemas.openxmlformats.org/wordprocessingml/2006/main" xmlns:w14="http://schemas.microsoft.com/office/word/2010/wordml" xmlns:w15="http://schemas.microsoft.com/office/word/2012/wordml" xmlns:w16cex="http://schemas.microsoft.com/office/word/2018/wordml/cex" xmlns:w16cid="http://schemas.microsoft.com/office/word/2016/wordml/cid" xmlns:w16="http://schemas.microsoft.com/office/word/2018/wordml" xmlns:w16du="http://schemas.microsoft.com/office/word/2023/wordml/word16du" xmlns:w16sdtdh="http://schemas.microsoft.com/office/word/2020/wordml/sdtdatahash" xmlns:w16se="http://schemas.microsoft.com/office/word/2015/wordml/symex" xmlns:wpg="http://schemas.microsoft.com/office/word/2010/wordprocessingGroup" xmlns:wpi="http://schemas.microsoft.com/office/word/2010/wordprocessingInk" xmlns:wne="http://schemas.microsoft.com/office/word/2006/wordml" xmlns:wps="http://schemas.microsoft.com/office/word/2010/wordprocessingShape" mc:Ignorable="w14 w15 w16se w16cid w16 w16cex w16sdtdh w16du wp14">
   <w:body>
     <w:p>
       <w:pPr>
@@ -208,21 +208,7 @@
         <w:rPr>
           <w:rFonts w:ascii="Times New Roman" w:eastAsia="宋体" w:hAnsi="Times New Roman" w:cs="Times New Roman"/>
         </w:rPr>
-        <w:t>反向传播，梯度下降最小化损失函数，交叉</w:t>
-      </w:r>
-      <w:proofErr w:type="gramStart"/>
-      <w:r>
-        <w:rPr>
-          <w:rFonts w:ascii="Times New Roman" w:eastAsia="宋体" w:hAnsi="Times New Roman" w:cs="Times New Roman"/>
-        </w:rPr>
-        <w:t>熵</w:t>
-      </w:r>
-      <w:proofErr w:type="gramEnd"/>
-      <w:r>
-        <w:rPr>
-          <w:rFonts w:ascii="Times New Roman" w:eastAsia="宋体" w:hAnsi="Times New Roman" w:cs="Times New Roman"/>
-        </w:rPr>
-        <w:t>损失函数</w:t>
+        <w:t>反向传播，梯度下降最小化损失函数，交叉熵损失函数</w:t>
       </w:r>
     </w:p>
     <w:p>
@@ -376,7 +362,7 @@
           <w:sz w:val="28"/>
           <w:szCs w:val="28"/>
         </w:rPr>
-        <w:t>《</w:t>
+        <w:t>《基于孪生长短时神经网络的高速公路机电系统故障预测</w:t>
       </w:r>
       <w:r>
         <w:rPr>
@@ -384,7 +370,7 @@
           <w:sz w:val="28"/>
           <w:szCs w:val="28"/>
         </w:rPr>
-        <w:t>基于孪生长短时神经网络的高速公路机电系统故障预测</w:t>
+        <w:t>_</w:t>
       </w:r>
       <w:r>
         <w:rPr>
@@ -392,24 +378,439 @@
           <w:sz w:val="28"/>
           <w:szCs w:val="28"/>
         </w:rPr>
-        <w:t>_</w:t>
-      </w:r>
-      <w:r>
-        <w:rPr>
-          <w:rFonts w:ascii="Times New Roman" w:eastAsia="宋体" w:hAnsi="Times New Roman" w:cs="Times New Roman"/>
-          <w:sz w:val="28"/>
-          <w:szCs w:val="28"/>
-        </w:rPr>
-        <w:t>曹佳宝</w:t>
-      </w:r>
-      <w:r>
-        <w:rPr>
-          <w:rFonts w:ascii="Times New Roman" w:eastAsia="宋体" w:hAnsi="Times New Roman" w:cs="Times New Roman"/>
-          <w:sz w:val="28"/>
-          <w:szCs w:val="28"/>
-        </w:rPr>
-        <w:t>》</w:t>
-      </w:r>
+        <w:t>曹佳宝》</w:t>
+      </w:r>
+    </w:p>
+    <w:p>
+      <w:pPr>
+        <w:rPr>
+          <w:rFonts w:ascii="Times New Roman" w:eastAsia="宋体" w:hAnsi="Times New Roman" w:cs="Times New Roman" w:hint="eastAsia"/>
+        </w:rPr>
+      </w:pPr>
+      <w:r>
+        <w:rPr>
+          <w:rFonts w:ascii="Times New Roman" w:eastAsia="宋体" w:hAnsi="Times New Roman" w:cs="Times New Roman" w:hint="eastAsia"/>
+        </w:rPr>
+        <w:t>孪生长短时神经网络？（</w:t>
+      </w:r>
+      <w:r>
+        <w:rPr>
+          <w:rFonts w:ascii="Times New Roman" w:eastAsia="宋体" w:hAnsi="Times New Roman" w:cs="Times New Roman" w:hint="eastAsia"/>
+        </w:rPr>
+        <w:t>SLSTM</w:t>
+      </w:r>
+      <w:r>
+        <w:rPr>
+          <w:rFonts w:ascii="Times New Roman" w:eastAsia="宋体" w:hAnsi="Times New Roman" w:cs="Times New Roman" w:hint="eastAsia"/>
+        </w:rPr>
+        <w:t>）</w:t>
+      </w:r>
+      <w:r>
+        <w:rPr>
+          <w:rFonts w:ascii="Times New Roman" w:eastAsia="宋体" w:hAnsi="Times New Roman" w:cs="Times New Roman" w:hint="eastAsia"/>
+        </w:rPr>
+        <w:t>长短时神经网络？（</w:t>
+      </w:r>
+      <w:r>
+        <w:rPr>
+          <w:rFonts w:ascii="Times New Roman" w:eastAsia="宋体" w:hAnsi="Times New Roman" w:cs="Times New Roman" w:hint="eastAsia"/>
+        </w:rPr>
+        <w:t>LSTM</w:t>
+      </w:r>
+      <w:r>
+        <w:rPr>
+          <w:rFonts w:ascii="Times New Roman" w:eastAsia="宋体" w:hAnsi="Times New Roman" w:cs="Times New Roman" w:hint="eastAsia"/>
+        </w:rPr>
+        <w:t>）</w:t>
+      </w:r>
+      <w:r>
+        <w:rPr>
+          <w:rFonts w:ascii="Times New Roman" w:eastAsia="宋体" w:hAnsi="Times New Roman" w:cs="Times New Roman"/>
+        </w:rPr>
+        <w:t>循环神经网络</w:t>
+      </w:r>
+      <w:r>
+        <w:rPr>
+          <w:rFonts w:ascii="Times New Roman" w:eastAsia="宋体" w:hAnsi="Times New Roman" w:cs="Times New Roman" w:hint="eastAsia"/>
+        </w:rPr>
+        <w:t>？（</w:t>
+      </w:r>
+      <w:r>
+        <w:rPr>
+          <w:rFonts w:ascii="Times New Roman" w:eastAsia="宋体" w:hAnsi="Times New Roman" w:cs="Times New Roman" w:hint="eastAsia"/>
+        </w:rPr>
+        <w:t>RNN</w:t>
+      </w:r>
+      <w:r>
+        <w:rPr>
+          <w:rFonts w:ascii="Times New Roman" w:eastAsia="宋体" w:hAnsi="Times New Roman" w:cs="Times New Roman" w:hint="eastAsia"/>
+        </w:rPr>
+        <w:t>）</w:t>
+      </w:r>
+    </w:p>
+    <w:p>
+      <w:pPr>
+        <w:rPr>
+          <w:rFonts w:ascii="Times New Roman" w:eastAsia="宋体" w:hAnsi="Times New Roman" w:cs="Times New Roman"/>
+        </w:rPr>
+      </w:pPr>
+      <w:r>
+        <w:rPr>
+          <w:rFonts w:ascii="Times New Roman" w:eastAsia="宋体" w:hAnsi="Times New Roman" w:cs="Times New Roman" w:hint="eastAsia"/>
+        </w:rPr>
+        <w:t>窗口时间采样？</w:t>
+      </w:r>
+    </w:p>
+    <w:p>
+      <w:pPr>
+        <w:rPr>
+          <w:rFonts w:ascii="Times New Roman" w:eastAsia="宋体" w:hAnsi="Times New Roman" w:cs="Times New Roman"/>
+        </w:rPr>
+      </w:pPr>
+      <w:r>
+        <w:rPr>
+          <w:rFonts w:ascii="Times New Roman" w:eastAsia="宋体" w:hAnsi="Times New Roman" w:cs="Times New Roman"/>
+        </w:rPr>
+        <w:t>多变量异构时间序列数据</w:t>
+      </w:r>
+      <w:r>
+        <w:rPr>
+          <w:rFonts w:ascii="Times New Roman" w:eastAsia="宋体" w:hAnsi="Times New Roman" w:cs="Times New Roman" w:hint="eastAsia"/>
+        </w:rPr>
+        <w:t>？</w:t>
+      </w:r>
+    </w:p>
+    <w:p>
+      <w:pPr>
+        <w:rPr>
+          <w:rFonts w:ascii="Times New Roman" w:eastAsia="宋体" w:hAnsi="Times New Roman" w:cs="Times New Roman"/>
+        </w:rPr>
+      </w:pPr>
+      <w:r>
+        <w:rPr>
+          <w:rFonts w:ascii="Times New Roman" w:eastAsia="宋体" w:hAnsi="Times New Roman" w:cs="Times New Roman"/>
+        </w:rPr>
+        <w:t>成本敏感公式</w:t>
+      </w:r>
+      <w:r>
+        <w:rPr>
+          <w:rFonts w:ascii="Times New Roman" w:eastAsia="宋体" w:hAnsi="Times New Roman" w:cs="Times New Roman" w:hint="eastAsia"/>
+        </w:rPr>
+        <w:t>预测分类任务？</w:t>
+      </w:r>
+    </w:p>
+    <w:p>
+      <w:pPr>
+        <w:rPr>
+          <w:rFonts w:ascii="Times New Roman" w:eastAsia="宋体" w:hAnsi="Times New Roman" w:cs="Times New Roman"/>
+        </w:rPr>
+      </w:pPr>
+      <w:r>
+        <w:rPr>
+          <w:rFonts w:ascii="Times New Roman" w:eastAsia="宋体" w:hAnsi="Times New Roman" w:cs="Times New Roman" w:hint="eastAsia"/>
+        </w:rPr>
+        <w:t>双向长短时记忆网络模型？</w:t>
+      </w:r>
+    </w:p>
+    <w:p>
+      <w:pPr>
+        <w:rPr>
+          <w:rFonts w:ascii="Times New Roman" w:eastAsia="宋体" w:hAnsi="Times New Roman" w:cs="Times New Roman"/>
+        </w:rPr>
+      </w:pPr>
+      <w:r>
+        <w:rPr>
+          <w:rFonts w:ascii="Times New Roman" w:eastAsia="宋体" w:hAnsi="Times New Roman" w:cs="Times New Roman"/>
+        </w:rPr>
+        <w:t>栈式稀疏自编码器</w:t>
+      </w:r>
+      <w:r>
+        <w:rPr>
+          <w:rFonts w:ascii="Times New Roman" w:eastAsia="宋体" w:hAnsi="Times New Roman" w:cs="Times New Roman" w:hint="eastAsia"/>
+        </w:rPr>
+        <w:t>？</w:t>
+      </w:r>
+    </w:p>
+    <w:p>
+      <w:pPr>
+        <w:rPr>
+          <w:rFonts w:ascii="Times New Roman" w:eastAsia="宋体" w:hAnsi="Times New Roman" w:cs="Times New Roman"/>
+        </w:rPr>
+      </w:pPr>
+      <w:r>
+        <w:rPr>
+          <w:rFonts w:ascii="Times New Roman" w:eastAsia="宋体" w:hAnsi="Times New Roman" w:cs="Times New Roman"/>
+        </w:rPr>
+        <w:t>深层稀疏长短时融合网络</w:t>
+      </w:r>
+      <w:r>
+        <w:rPr>
+          <w:rFonts w:ascii="Times New Roman" w:eastAsia="宋体" w:hAnsi="Times New Roman" w:cs="Times New Roman" w:hint="eastAsia"/>
+        </w:rPr>
+        <w:t>？</w:t>
+      </w:r>
+    </w:p>
+    <w:p>
+      <w:pPr>
+        <w:rPr>
+          <w:rFonts w:ascii="Times New Roman" w:eastAsia="宋体" w:hAnsi="Times New Roman" w:cs="Times New Roman"/>
+        </w:rPr>
+      </w:pPr>
+      <w:r>
+        <w:rPr>
+          <w:rFonts w:ascii="Times New Roman" w:eastAsia="宋体" w:hAnsi="Times New Roman" w:cs="Times New Roman"/>
+        </w:rPr>
+        <w:t>现</w:t>
+      </w:r>
+      <w:r>
+        <w:rPr>
+          <w:rFonts w:ascii="Times New Roman" w:eastAsia="宋体" w:hAnsi="Times New Roman" w:cs="Times New Roman"/>
+        </w:rPr>
+        <w:t>AE</w:t>
+      </w:r>
+      <w:r>
+        <w:rPr>
+          <w:rFonts w:ascii="Times New Roman" w:eastAsia="宋体" w:hAnsi="Times New Roman" w:cs="Times New Roman"/>
+        </w:rPr>
+        <w:t>、</w:t>
+      </w:r>
+      <w:r>
+        <w:rPr>
+          <w:rFonts w:ascii="Times New Roman" w:eastAsia="宋体" w:hAnsi="Times New Roman" w:cs="Times New Roman"/>
+        </w:rPr>
+        <w:t xml:space="preserve">LSTM </w:t>
+      </w:r>
+      <w:r>
+        <w:rPr>
+          <w:rFonts w:ascii="Times New Roman" w:eastAsia="宋体" w:hAnsi="Times New Roman" w:cs="Times New Roman"/>
+        </w:rPr>
+        <w:t>和</w:t>
+      </w:r>
+      <w:r>
+        <w:rPr>
+          <w:rFonts w:ascii="Times New Roman" w:eastAsia="宋体" w:hAnsi="Times New Roman" w:cs="Times New Roman"/>
+        </w:rPr>
+        <w:t xml:space="preserve"> CNN </w:t>
+      </w:r>
+      <w:r>
+        <w:rPr>
+          <w:rFonts w:ascii="Times New Roman" w:eastAsia="宋体" w:hAnsi="Times New Roman" w:cs="Times New Roman"/>
+        </w:rPr>
+        <w:t>是最常用的</w:t>
+      </w:r>
+      <w:r>
+        <w:rPr>
+          <w:rFonts w:ascii="Times New Roman" w:eastAsia="宋体" w:hAnsi="Times New Roman" w:cs="Times New Roman" w:hint="eastAsia"/>
+        </w:rPr>
+        <w:t>，</w:t>
+      </w:r>
+      <w:r>
+        <w:rPr>
+          <w:rFonts w:ascii="Times New Roman" w:eastAsia="宋体" w:hAnsi="Times New Roman" w:cs="Times New Roman"/>
+        </w:rPr>
+        <w:t>但缺乏深度学习融合模型的研究。</w:t>
+      </w:r>
+      <w:r>
+        <w:rPr>
+          <w:rFonts w:ascii="Times New Roman" w:eastAsia="宋体" w:hAnsi="Times New Roman" w:cs="Times New Roman"/>
+        </w:rPr>
+        <w:t>深度学习对电气量参数的时序变化特征有较好的提取性能</w:t>
+      </w:r>
+      <w:r>
+        <w:rPr>
+          <w:rFonts w:ascii="Times New Roman" w:eastAsia="宋体" w:hAnsi="Times New Roman" w:cs="Times New Roman"/>
+        </w:rPr>
+        <w:t>[15]</w:t>
+      </w:r>
+      <w:r>
+        <w:rPr>
+          <w:rFonts w:ascii="Times New Roman" w:eastAsia="宋体" w:hAnsi="Times New Roman" w:cs="Times New Roman"/>
+        </w:rPr>
+        <w:t>，但在故障预测领域，针对深度学习融合模型的研究还不够</w:t>
+      </w:r>
+      <w:r>
+        <w:rPr>
+          <w:rFonts w:ascii="Times New Roman" w:eastAsia="宋体" w:hAnsi="Times New Roman" w:cs="Times New Roman" w:hint="eastAsia"/>
+        </w:rPr>
+        <w:t>，</w:t>
+      </w:r>
+    </w:p>
+    <w:p>
+      <w:pPr>
+        <w:rPr>
+          <w:rFonts w:ascii="Times New Roman" w:eastAsia="宋体" w:hAnsi="Times New Roman" w:cs="Times New Roman"/>
+        </w:rPr>
+      </w:pPr>
+      <w:r>
+        <w:rPr>
+          <w:rFonts w:ascii="Times New Roman" w:eastAsia="宋体" w:hAnsi="Times New Roman" w:cs="Times New Roman"/>
+        </w:rPr>
+        <w:t>孪生神经网络</w:t>
+      </w:r>
+      <w:r>
+        <w:rPr>
+          <w:rFonts w:ascii="Times New Roman" w:eastAsia="宋体" w:hAnsi="Times New Roman" w:cs="Times New Roman" w:hint="eastAsia"/>
+        </w:rPr>
+        <w:t>？</w:t>
+      </w:r>
+      <w:r>
+        <w:rPr>
+          <w:rFonts w:ascii="Times New Roman" w:eastAsia="宋体" w:hAnsi="Times New Roman" w:cs="Times New Roman" w:hint="eastAsia"/>
+        </w:rPr>
+        <w:t>（</w:t>
+      </w:r>
+      <w:r>
+        <w:rPr>
+          <w:rFonts w:ascii="Times New Roman" w:eastAsia="宋体" w:hAnsi="Times New Roman" w:cs="Times New Roman"/>
+        </w:rPr>
+        <w:t>Siamese network</w:t>
+      </w:r>
+      <w:r>
+        <w:rPr>
+          <w:rFonts w:ascii="Times New Roman" w:eastAsia="宋体" w:hAnsi="Times New Roman" w:cs="Times New Roman" w:hint="eastAsia"/>
+        </w:rPr>
+        <w:t>）</w:t>
+      </w:r>
+    </w:p>
+    <w:p>
+      <w:pPr>
+        <w:rPr>
+          <w:rFonts w:ascii="Times New Roman" w:eastAsia="宋体" w:hAnsi="Times New Roman" w:cs="Times New Roman" w:hint="eastAsia"/>
+        </w:rPr>
+      </w:pPr>
+      <w:r>
+        <w:rPr>
+          <w:rFonts w:ascii="Times New Roman" w:eastAsia="宋体" w:hAnsi="Times New Roman" w:cs="Times New Roman"/>
+        </w:rPr>
+        <w:t>孪生神经网络的损失函数是一种基于向量间距离度量的对比损失，即相同类别的特征向量间距离较小，不同类别的特征向量间距离较大。</w:t>
+      </w:r>
+    </w:p>
+    <w:p>
+      <w:pPr>
+        <w:rPr>
+          <w:rFonts w:ascii="Times New Roman" w:eastAsia="宋体" w:hAnsi="Times New Roman" w:cs="Times New Roman"/>
+        </w:rPr>
+      </w:pPr>
+      <w:r>
+        <w:rPr>
+          <w:rFonts w:ascii="Times New Roman" w:eastAsia="宋体" w:hAnsi="Times New Roman" w:cs="Times New Roman"/>
+        </w:rPr>
+        <w:t>数据清洗，采用</w:t>
+      </w:r>
+      <w:r>
+        <w:rPr>
+          <w:rFonts w:ascii="Times New Roman" w:eastAsia="宋体" w:hAnsi="Times New Roman" w:cs="Times New Roman"/>
+        </w:rPr>
+        <w:t xml:space="preserve"> min-max Normalization </w:t>
+      </w:r>
+      <w:r>
+        <w:rPr>
+          <w:rFonts w:ascii="Times New Roman" w:eastAsia="宋体" w:hAnsi="Times New Roman" w:cs="Times New Roman"/>
+        </w:rPr>
+        <w:t>的方法将数值归一化，并采用</w:t>
+      </w:r>
+      <w:r>
+        <w:rPr>
+          <w:rFonts w:ascii="Times New Roman" w:eastAsia="宋体" w:hAnsi="Times New Roman" w:cs="Times New Roman"/>
+        </w:rPr>
+        <w:t xml:space="preserve"> Z-score Normalization </w:t>
+      </w:r>
+      <w:r>
+        <w:rPr>
+          <w:rFonts w:ascii="Times New Roman" w:eastAsia="宋体" w:hAnsi="Times New Roman" w:cs="Times New Roman"/>
+        </w:rPr>
+        <w:t>将数据标准化，使其映射至</w:t>
+      </w:r>
+      <w:r>
+        <w:rPr>
+          <w:rFonts w:ascii="Times New Roman" w:eastAsia="宋体" w:hAnsi="Times New Roman" w:cs="Times New Roman"/>
+        </w:rPr>
+        <w:t>[0, 1]</w:t>
+      </w:r>
+      <w:r>
+        <w:rPr>
+          <w:rFonts w:ascii="Times New Roman" w:eastAsia="宋体" w:hAnsi="Times New Roman" w:cs="Times New Roman"/>
+        </w:rPr>
+        <w:t>区间内符合标准正态分布无量纲集，以避免量纲不同、数据分布不均造成数据之</w:t>
+      </w:r>
+      <w:r>
+        <w:rPr>
+          <w:rFonts w:ascii="Times New Roman" w:eastAsia="宋体" w:hAnsi="Times New Roman" w:cs="Times New Roman"/>
+        </w:rPr>
+        <w:t xml:space="preserve"> </w:t>
+      </w:r>
+      <w:r>
+        <w:rPr>
+          <w:rFonts w:ascii="Times New Roman" w:eastAsia="宋体" w:hAnsi="Times New Roman" w:cs="Times New Roman"/>
+        </w:rPr>
+        <w:t>间权重差异过大。</w:t>
+      </w:r>
+    </w:p>
+    <w:p>
+      <w:pPr>
+        <w:rPr>
+          <w:rFonts w:ascii="Times New Roman" w:eastAsia="宋体" w:hAnsi="Times New Roman" w:cs="Times New Roman"/>
+        </w:rPr>
+      </w:pPr>
+      <w:r>
+        <w:rPr>
+          <w:rFonts w:ascii="Times New Roman" w:eastAsia="宋体" w:hAnsi="Times New Roman" w:cs="Times New Roman"/>
+        </w:rPr>
+        <w:t>将在时序上始终不变的电力参数剔除，以减少无效信息的对模型的干扰</w:t>
+      </w:r>
+      <w:r>
+        <w:rPr>
+          <w:rFonts w:ascii="Times New Roman" w:eastAsia="宋体" w:hAnsi="Times New Roman" w:cs="Times New Roman" w:hint="eastAsia"/>
+        </w:rPr>
+        <w:t>。</w:t>
+      </w:r>
+    </w:p>
+    <w:p>
+      <w:pPr>
+        <w:rPr>
+          <w:rFonts w:ascii="Times New Roman" w:eastAsia="宋体" w:hAnsi="Times New Roman" w:cs="Times New Roman"/>
+        </w:rPr>
+      </w:pPr>
+      <w:r>
+        <w:rPr>
+          <w:rFonts w:ascii="Times New Roman" w:eastAsia="宋体" w:hAnsi="Times New Roman" w:cs="Times New Roman"/>
+        </w:rPr>
+        <w:lastRenderedPageBreak/>
+        <w:t>优化器选用</w:t>
+      </w:r>
+      <w:r>
+        <w:rPr>
+          <w:rFonts w:ascii="Times New Roman" w:eastAsia="宋体" w:hAnsi="Times New Roman" w:cs="Times New Roman"/>
+        </w:rPr>
+        <w:t xml:space="preserve"> Nadam</w:t>
+      </w:r>
+      <w:r>
+        <w:rPr>
+          <w:rFonts w:ascii="Times New Roman" w:eastAsia="宋体" w:hAnsi="Times New Roman" w:cs="Times New Roman" w:hint="eastAsia"/>
+        </w:rPr>
+        <w:t>。</w:t>
+      </w:r>
+    </w:p>
+    <w:p>
+      <w:pPr>
+        <w:rPr>
+          <w:rFonts w:ascii="Times New Roman" w:eastAsia="宋体" w:hAnsi="Times New Roman" w:cs="Times New Roman" w:hint="eastAsia"/>
+        </w:rPr>
+      </w:pPr>
+    </w:p>
+    <w:p>
+      <w:pPr>
+        <w:rPr>
+          <w:rFonts w:ascii="Times New Roman" w:eastAsia="宋体" w:hAnsi="Times New Roman" w:cs="Times New Roman" w:hint="eastAsia"/>
+        </w:rPr>
+      </w:pPr>
+    </w:p>
+    <w:p>
+      <w:pPr>
+        <w:rPr>
+          <w:rFonts w:hint="eastAsia"/>
+        </w:rPr>
+      </w:pPr>
     </w:p>
     <w:p>
       <w:pPr>
@@ -429,7 +830,7 @@
 </file>
 
 <file path=word/styles.xml><?xml version="1.0" encoding="utf-8"?>
-<w:styles xmlns:mc="http://schemas.openxmlformats.org/markup-compatibility/2006" xmlns:r="http://schemas.openxmlformats.org/officeDocument/2006/relationships" xmlns:w="http://schemas.openxmlformats.org/wordprocessingml/2006/main" xmlns:w14="http://schemas.microsoft.com/office/word/2010/wordml" xmlns:w15="http://schemas.microsoft.com/office/word/2012/wordml" xmlns:w16cex="http://schemas.microsoft.com/office/word/2018/wordml/cex" xmlns:w16cid="http://schemas.microsoft.com/office/word/2016/wordml/cid" xmlns:w16="http://schemas.microsoft.com/office/word/2018/wordml" xmlns:w16sdtdh="http://schemas.microsoft.com/office/word/2020/wordml/sdtdatahash" xmlns:w16se="http://schemas.microsoft.com/office/word/2015/wordml/symex" mc:Ignorable="w14 w15 w16se w16cid w16 w16cex w16sdtdh">
+<w:styles xmlns:mc="http://schemas.openxmlformats.org/markup-compatibility/2006" xmlns:r="http://schemas.openxmlformats.org/officeDocument/2006/relationships" xmlns:w="http://schemas.openxmlformats.org/wordprocessingml/2006/main" xmlns:w14="http://schemas.microsoft.com/office/word/2010/wordml" xmlns:w15="http://schemas.microsoft.com/office/word/2012/wordml" xmlns:w16cex="http://schemas.microsoft.com/office/word/2018/wordml/cex" xmlns:w16cid="http://schemas.microsoft.com/office/word/2016/wordml/cid" xmlns:w16="http://schemas.microsoft.com/office/word/2018/wordml" xmlns:w16du="http://schemas.microsoft.com/office/word/2023/wordml/word16du" xmlns:w16sdtdh="http://schemas.microsoft.com/office/word/2020/wordml/sdtdatahash" xmlns:w16se="http://schemas.microsoft.com/office/word/2015/wordml/symex" mc:Ignorable="w14 w15 w16se w16cid w16 w16cex w16sdtdh w16du">
   <w:docDefaults>
     <w:rPrDefault>
       <w:rPr>
@@ -877,7 +1278,6 @@
   <w:style w:type="character" w:default="1" w:styleId="a0">
     <w:name w:val="Default Paragraph Font"/>
     <w:uiPriority w:val="1"/>
-    <w:semiHidden/>
     <w:unhideWhenUsed/>
   </w:style>
   <w:style w:type="table" w:default="1" w:styleId="a1">

</xml_diff>

<commit_message>
deleted:    "\345\221\250\346\212\245word\346\226\207\346\241\243/~$+\347\254\254\344\270\200\346\254\241\345\221\250\346\212\245.docx" 	modified:   "\345\221\250\346\212\245word\346\226\207\346\241\243/\346\235\216\345\274\272+\347\254\254\344\270\200\346\254\241\345\221\250\346\212\245.docx" 	new file:   "\345\233\276\345\203\217\345\244\204\347\220\206idea/\351\230\262\350\223\235\345\205\211\346\212\200\346\234\257\345\217\221\345\261\225\347\216\260\347\212\266.pdf"
</commit_message>
<xml_diff>
--- a/周报word文档/李强+第一次周报.docx
+++ b/周报word文档/李强+第一次周报.docx
@@ -82,7 +82,6 @@
         </w:rPr>
         <w:t>激活函数：</w:t>
       </w:r>
-      <w:proofErr w:type="spellStart"/>
       <w:r>
         <w:rPr>
           <w:rFonts w:ascii="Times New Roman" w:eastAsia="宋体" w:hAnsi="Times New Roman" w:cs="Times New Roman"/>
@@ -95,7 +94,6 @@
         </w:rPr>
         <w:t>U</w:t>
       </w:r>
-      <w:proofErr w:type="spellEnd"/>
       <w:r>
         <w:rPr>
           <w:rFonts w:ascii="Times New Roman" w:eastAsia="宋体" w:hAnsi="Times New Roman" w:cs="Times New Roman"/>
@@ -183,14 +181,12 @@
           <w:rFonts w:ascii="Times New Roman" w:eastAsia="宋体" w:hAnsi="Times New Roman" w:cs="Times New Roman"/>
         </w:rPr>
       </w:pPr>
-      <w:proofErr w:type="spellStart"/>
       <w:r>
         <w:rPr>
           <w:rFonts w:ascii="Times New Roman" w:eastAsia="宋体" w:hAnsi="Times New Roman" w:cs="Times New Roman"/>
         </w:rPr>
         <w:t>Softmax</w:t>
       </w:r>
-      <w:proofErr w:type="spellEnd"/>
       <w:r>
         <w:rPr>
           <w:rFonts w:ascii="Times New Roman" w:eastAsia="宋体" w:hAnsi="Times New Roman" w:cs="Times New Roman"/>
@@ -776,7 +772,7 @@
           <w:rFonts w:ascii="Times New Roman" w:eastAsia="宋体" w:hAnsi="Times New Roman" w:cs="Times New Roman"/>
         </w:rPr>
         <w:lastRenderedPageBreak/>
-        <w:t>优化器选用</w:t>
+        <w:t>优化器</w:t>
       </w:r>
       <w:r>
         <w:rPr>

</xml_diff>